<commit_message>
Submitted AT04 For UI
</commit_message>
<xml_diff>
--- a/Informational Technology (Game Design)/Part 2/Cluster - UI Production/Build graphical user interfaces/AT04 GUI Iteration By Richard Pountney.docx
+++ b/Informational Technology (Game Design)/Part 2/Cluster - UI Production/Build graphical user interfaces/AT04 GUI Iteration By Richard Pountney.docx
@@ -39,7 +39,7 @@
         </w:rPr>
         <w:t xml:space="preserve">All the project files &amp; code of builds are on </w:t>
       </w:r>
-      <w:hyperlink r:id="rId4" w:history="1">
+      <w:hyperlink r:id="rId5" w:history="1">
         <w:r>
           <w:rPr>
             <w:rStyle w:val="Hyperlink"/>
@@ -238,11 +238,78 @@
     </w:p>
     <w:p>
       <w:pPr>
+        <w:pStyle w:val="MyHeading"/>
+      </w:pPr>
+      <w:r>
+        <w:t>Build: GUI-Design_0.3</w:t>
+      </w:r>
+    </w:p>
+    <w:p>
+      <w:pPr>
         <w:pStyle w:val="MyStyle"/>
         <w:rPr>
           <w:lang w:val="en-US"/>
         </w:rPr>
       </w:pPr>
+      <w:r>
+        <w:rPr>
+          <w:lang w:val="en-US"/>
+        </w:rPr>
+        <w:t>This is the version</w:t>
+      </w:r>
+      <w:r>
+        <w:rPr>
+          <w:lang w:val="en-US"/>
+        </w:rPr>
+        <w:t xml:space="preserve"> that</w:t>
+      </w:r>
+      <w:r>
+        <w:rPr>
+          <w:lang w:val="en-US"/>
+        </w:rPr>
+        <w:t xml:space="preserve"> </w:t>
+      </w:r>
+      <w:r>
+        <w:rPr>
+          <w:lang w:val="en-US"/>
+        </w:rPr>
+        <w:t>implements the user feedback.</w:t>
+      </w:r>
+    </w:p>
+    <w:p>
+      <w:pPr>
+        <w:pStyle w:val="MyStyle"/>
+        <w:rPr>
+          <w:lang w:val="en-US"/>
+        </w:rPr>
+      </w:pPr>
+      <w:r>
+        <w:rPr>
+          <w:lang w:val="en-US"/>
+        </w:rPr>
+        <w:t>The changes are specified in this doc</w:t>
+      </w:r>
+      <w:r>
+        <w:rPr>
+          <w:lang w:val="en-US"/>
+        </w:rPr>
+        <w:t>:</w:t>
+      </w:r>
+      <w:r>
+        <w:rPr>
+          <w:lang w:val="en-US"/>
+        </w:rPr>
+        <w:t xml:space="preserve"> </w:t>
+      </w:r>
+      <w:hyperlink r:id="rId6" w:history="1">
+        <w:r>
+          <w:rPr>
+            <w:rStyle w:val="Hyperlink"/>
+            <w:lang w:val="en-US"/>
+          </w:rPr>
+          <w:t>Changes from feedback.docx</w:t>
+        </w:r>
+      </w:hyperlink>
     </w:p>
     <w:sectPr>
       <w:pgSz w:w="11906" w:h="16838"/>
@@ -252,6 +319,127 @@
     </w:sectPr>
   </w:body>
 </w:document>
+</file>
+
+<file path=word/numbering.xml><?xml version="1.0" encoding="utf-8"?>
+<w:numbering xmlns:wpc="http://schemas.microsoft.com/office/word/2010/wordprocessingCanvas" xmlns:cx="http://schemas.microsoft.com/office/drawing/2014/chartex" xmlns:cx1="http://schemas.microsoft.com/office/drawing/2015/9/8/chartex" xmlns:cx2="http://schemas.microsoft.com/office/drawing/2015/10/21/chartex" xmlns:cx3="http://schemas.microsoft.com/office/drawing/2016/5/9/chartex" xmlns:cx4="http://schemas.microsoft.com/office/drawing/2016/5/10/chartex" xmlns:cx5="http://schemas.microsoft.com/office/drawing/2016/5/11/chartex" xmlns:cx6="http://schemas.microsoft.com/office/drawing/2016/5/12/chartex" xmlns:cx7="http://schemas.microsoft.com/office/drawing/2016/5/13/chartex" xmlns:cx8="http://schemas.microsoft.com/office/drawing/2016/5/14/chartex" xmlns:mc="http://schemas.openxmlformats.org/markup-compatibility/2006" xmlns:aink="http://schemas.microsoft.com/office/drawing/2016/ink" xmlns:am3d="http://schemas.microsoft.com/office/drawing/2017/model3d" xmlns:o="urn:schemas-microsoft-com:office:office" xmlns:oel="http://schemas.microsoft.com/office/2019/extlst" xmlns:r="http://schemas.openxmlformats.org/officeDocument/2006/relationships" xmlns:m="http://schemas.openxmlformats.org/officeDocument/2006/math" xmlns:v="urn:schemas-microsoft-com:vml" xmlns:wp14="http://schemas.microsoft.com/office/word/2010/wordprocessingDrawing" xmlns:wp="http://schemas.openxmlformats.org/drawingml/2006/wordprocessingDrawing" xmlns:w10="urn:schemas-microsoft-com:office:word" xmlns:w="http://schemas.openxmlformats.org/wordprocessingml/2006/main" xmlns:w14="http://schemas.microsoft.com/office/word/2010/wordml" xmlns:w15="http://schemas.microsoft.com/office/word/2012/wordml" xmlns:w16cex="http://schemas.microsoft.com/office/word/2018/wordml/cex" xmlns:w16cid="http://schemas.microsoft.com/office/word/2016/wordml/cid" xmlns:w16="http://schemas.microsoft.com/office/word/2018/wordml" xmlns:w16sdtdh="http://schemas.microsoft.com/office/word/2020/wordml/sdtdatahash" xmlns:w16se="http://schemas.microsoft.com/office/word/2015/wordml/symex" xmlns:wpg="http://schemas.microsoft.com/office/word/2010/wordprocessingGroup" xmlns:wpi="http://schemas.microsoft.com/office/word/2010/wordprocessingInk" xmlns:wne="http://schemas.microsoft.com/office/word/2006/wordml" xmlns:wps="http://schemas.microsoft.com/office/word/2010/wordprocessingShape" mc:Ignorable="w14 w15 w16se w16cid w16 w16cex w16sdtdh wp14">
+  <w:abstractNum w:abstractNumId="0" w15:restartNumberingAfterBreak="0">
+    <w:nsid w:val="36965AA2"/>
+    <w:multiLevelType w:val="hybridMultilevel"/>
+    <w:tmpl w:val="A88A5A12"/>
+    <w:lvl w:ilvl="0" w:tplc="0C090001">
+      <w:start w:val="1"/>
+      <w:numFmt w:val="bullet"/>
+      <w:lvlText w:val=""/>
+      <w:lvlJc w:val="left"/>
+      <w:pPr>
+        <w:ind w:left="720" w:hanging="360"/>
+      </w:pPr>
+      <w:rPr>
+        <w:rFonts w:ascii="Symbol" w:hAnsi="Symbol" w:hint="default"/>
+      </w:rPr>
+    </w:lvl>
+    <w:lvl w:ilvl="1" w:tplc="0C090003" w:tentative="1">
+      <w:start w:val="1"/>
+      <w:numFmt w:val="bullet"/>
+      <w:lvlText w:val="o"/>
+      <w:lvlJc w:val="left"/>
+      <w:pPr>
+        <w:ind w:left="1440" w:hanging="360"/>
+      </w:pPr>
+      <w:rPr>
+        <w:rFonts w:ascii="Courier New" w:hAnsi="Courier New" w:cs="Courier New" w:hint="default"/>
+      </w:rPr>
+    </w:lvl>
+    <w:lvl w:ilvl="2" w:tplc="0C090005" w:tentative="1">
+      <w:start w:val="1"/>
+      <w:numFmt w:val="bullet"/>
+      <w:lvlText w:val=""/>
+      <w:lvlJc w:val="left"/>
+      <w:pPr>
+        <w:ind w:left="2160" w:hanging="360"/>
+      </w:pPr>
+      <w:rPr>
+        <w:rFonts w:ascii="Wingdings" w:hAnsi="Wingdings" w:hint="default"/>
+      </w:rPr>
+    </w:lvl>
+    <w:lvl w:ilvl="3" w:tplc="0C090001" w:tentative="1">
+      <w:start w:val="1"/>
+      <w:numFmt w:val="bullet"/>
+      <w:lvlText w:val=""/>
+      <w:lvlJc w:val="left"/>
+      <w:pPr>
+        <w:ind w:left="2880" w:hanging="360"/>
+      </w:pPr>
+      <w:rPr>
+        <w:rFonts w:ascii="Symbol" w:hAnsi="Symbol" w:hint="default"/>
+      </w:rPr>
+    </w:lvl>
+    <w:lvl w:ilvl="4" w:tplc="0C090003" w:tentative="1">
+      <w:start w:val="1"/>
+      <w:numFmt w:val="bullet"/>
+      <w:lvlText w:val="o"/>
+      <w:lvlJc w:val="left"/>
+      <w:pPr>
+        <w:ind w:left="3600" w:hanging="360"/>
+      </w:pPr>
+      <w:rPr>
+        <w:rFonts w:ascii="Courier New" w:hAnsi="Courier New" w:cs="Courier New" w:hint="default"/>
+      </w:rPr>
+    </w:lvl>
+    <w:lvl w:ilvl="5" w:tplc="0C090005" w:tentative="1">
+      <w:start w:val="1"/>
+      <w:numFmt w:val="bullet"/>
+      <w:lvlText w:val=""/>
+      <w:lvlJc w:val="left"/>
+      <w:pPr>
+        <w:ind w:left="4320" w:hanging="360"/>
+      </w:pPr>
+      <w:rPr>
+        <w:rFonts w:ascii="Wingdings" w:hAnsi="Wingdings" w:hint="default"/>
+      </w:rPr>
+    </w:lvl>
+    <w:lvl w:ilvl="6" w:tplc="0C090001" w:tentative="1">
+      <w:start w:val="1"/>
+      <w:numFmt w:val="bullet"/>
+      <w:lvlText w:val=""/>
+      <w:lvlJc w:val="left"/>
+      <w:pPr>
+        <w:ind w:left="5040" w:hanging="360"/>
+      </w:pPr>
+      <w:rPr>
+        <w:rFonts w:ascii="Symbol" w:hAnsi="Symbol" w:hint="default"/>
+      </w:rPr>
+    </w:lvl>
+    <w:lvl w:ilvl="7" w:tplc="0C090003" w:tentative="1">
+      <w:start w:val="1"/>
+      <w:numFmt w:val="bullet"/>
+      <w:lvlText w:val="o"/>
+      <w:lvlJc w:val="left"/>
+      <w:pPr>
+        <w:ind w:left="5760" w:hanging="360"/>
+      </w:pPr>
+      <w:rPr>
+        <w:rFonts w:ascii="Courier New" w:hAnsi="Courier New" w:cs="Courier New" w:hint="default"/>
+      </w:rPr>
+    </w:lvl>
+    <w:lvl w:ilvl="8" w:tplc="0C090005" w:tentative="1">
+      <w:start w:val="1"/>
+      <w:numFmt w:val="bullet"/>
+      <w:lvlText w:val=""/>
+      <w:lvlJc w:val="left"/>
+      <w:pPr>
+        <w:ind w:left="6480" w:hanging="360"/>
+      </w:pPr>
+      <w:rPr>
+        <w:rFonts w:ascii="Wingdings" w:hAnsi="Wingdings" w:hint="default"/>
+      </w:rPr>
+    </w:lvl>
+  </w:abstractNum>
+  <w:num w:numId="1" w16cid:durableId="1030061869">
+    <w:abstractNumId w:val="0"/>
+  </w:num>
+</w:numbering>
 </file>
 
 <file path=word/styles.xml><?xml version="1.0" encoding="utf-8"?>

</xml_diff>